<commit_message>
fix: Github 주소 추가
</commit_message>
<xml_diff>
--- a/Requirement_List/requirement_list.docx
+++ b/Requirement_List/requirement_list.docx
@@ -5,7 +5,7 @@
     <w:p>
       <w:pPr>
         <w:rPr>
-          <w:rFonts w:ascii="바탕" w:eastAsia="바탕" w:hAnsi="바탕" w:cs="Noto Sans Zawgyi" w:hint="eastAsia"/>
+          <w:rFonts w:ascii="바탕" w:eastAsia="바탕" w:hAnsi="바탕" w:cs="Noto Sans Zawgyi"/>
         </w:rPr>
       </w:pPr>
       <w:r>
@@ -43,6 +43,34 @@
           <w:rFonts w:ascii="바탕" w:eastAsia="바탕" w:hAnsi="바탕" w:cs="Noto Sans Zawgyi"/>
         </w:rPr>
       </w:pPr>
+      <w:r>
+        <w:rPr>
+          <w:rFonts w:ascii="바탕" w:eastAsia="바탕" w:hAnsi="바탕" w:cs="Noto Sans Zawgyi"/>
+        </w:rPr>
+        <w:t xml:space="preserve">GitHub </w:t>
+      </w:r>
+      <w:r>
+        <w:rPr>
+          <w:rFonts w:ascii="바탕" w:eastAsia="바탕" w:hAnsi="바탕" w:cs="Noto Sans Zawgyi" w:hint="eastAsia"/>
+        </w:rPr>
+        <w:t xml:space="preserve">주소 : </w:t>
+      </w:r>
+      <w:hyperlink r:id="rId5" w:history="1">
+        <w:r>
+          <w:rPr>
+            <w:rStyle w:val="ab"/>
+            <w:rFonts w:ascii="바탕" w:eastAsia="바탕" w:hAnsi="바탕" w:cs="Noto Sans Zawgyi"/>
+          </w:rPr>
+          <w:t>https://github.com/Pjunn/SE25-assignment</w:t>
+        </w:r>
+        <w:r>
+          <w:rPr>
+            <w:rStyle w:val="ab"/>
+            <w:rFonts w:ascii="바탕" w:eastAsia="바탕" w:hAnsi="바탕" w:cs="Noto Sans Zawgyi" w:hint="eastAsia"/>
+          </w:rPr>
+          <w:t>2</w:t>
+        </w:r>
+      </w:hyperlink>
     </w:p>
     <w:p>
       <w:pPr>
@@ -50,6 +78,9 @@
         <w:wordWrap/>
         <w:autoSpaceDE/>
         <w:autoSpaceDN/>
+        <w:rPr>
+          <w:rFonts w:hint="eastAsia"/>
+        </w:rPr>
       </w:pPr>
     </w:p>
     <w:tbl>
@@ -227,7 +258,7 @@
             <w:pPr>
               <w:spacing w:line="0" w:lineRule="atLeast"/>
               <w:rPr>
-                <w:rFonts w:ascii="바탕" w:eastAsia="바탕" w:hAnsi="바탕" w:hint="eastAsia"/>
+                <w:rFonts w:ascii="바탕" w:eastAsia="바탕" w:hAnsi="바탕"/>
               </w:rPr>
             </w:pPr>
             <w:r>
@@ -1289,7 +1320,7 @@
         <w:kern w:val="2"/>
         <w:sz w:val="22"/>
         <w:szCs w:val="24"/>
-        <w:lang w:val="en-US" w:bidi="ar-SA"/>
+        <w:lang w:val="en-US" w:eastAsia="ko-KR" w:bidi="ar-SA"/>
         <w14:ligatures w14:val="standardContextual"/>
       </w:rPr>
     </w:rPrDefault>
@@ -1687,9 +1718,6 @@
       <w:autoSpaceDE w:val="0"/>
       <w:autoSpaceDN w:val="0"/>
     </w:pPr>
-    <w:rPr>
-      <w:lang w:eastAsia="ko-KR"/>
-    </w:rPr>
   </w:style>
   <w:style w:type="paragraph" w:styleId="1">
     <w:name w:val="heading 1"/>
@@ -2208,9 +2236,6 @@
     <w:pPr>
       <w:spacing w:after="0"/>
     </w:pPr>
-    <w:rPr>
-      <w:lang w:eastAsia="ko-KR"/>
-    </w:rPr>
     <w:tblPr>
       <w:tblBorders>
         <w:top w:val="single" w:sz="4" w:space="0" w:color="auto"/>
@@ -2221,6 +2246,29 @@
         <w:insideV w:val="single" w:sz="4" w:space="0" w:color="auto"/>
       </w:tblBorders>
     </w:tblPr>
+  </w:style>
+  <w:style w:type="character" w:styleId="ab">
+    <w:name w:val="Hyperlink"/>
+    <w:basedOn w:val="a0"/>
+    <w:uiPriority w:val="99"/>
+    <w:unhideWhenUsed/>
+    <w:rsid w:val="00245BA2"/>
+    <w:rPr>
+      <w:color w:val="467886" w:themeColor="hyperlink"/>
+      <w:u w:val="single"/>
+    </w:rPr>
+  </w:style>
+  <w:style w:type="character" w:styleId="ac">
+    <w:name w:val="Unresolved Mention"/>
+    <w:basedOn w:val="a0"/>
+    <w:uiPriority w:val="99"/>
+    <w:semiHidden/>
+    <w:unhideWhenUsed/>
+    <w:rsid w:val="00245BA2"/>
+    <w:rPr>
+      <w:color w:val="605E5C"/>
+      <w:shd w:val="clear" w:color="auto" w:fill="E1DFDD"/>
+    </w:rPr>
   </w:style>
 </w:styles>
 </file>

</xml_diff>